<commit_message>
Actualizar estilos de navegación y estructura de layout en CSS
</commit_message>
<xml_diff>
--- a/wwr/Rafting Site Plan.docx
+++ b/wwr/Rafting Site Plan.docx
@@ -95,14 +95,15 @@
       <w:r>
         <w:rPr>
           <w:rFonts w:ascii="Arial" w:hAnsi="Arial" w:cs="Arial"/>
+          <w:noProof/>
           <w:sz w:val="24"/>
           <w:szCs w:val="24"/>
         </w:rPr>
         <w:drawing>
-          <wp:inline distT="0" distB="0" distL="0" distR="0" wp14:anchorId="530683A3" wp14:editId="00E3A5B6">
-            <wp:extent cx="1951892" cy="1298008"/>
+          <wp:inline distT="0" distB="0" distL="0" distR="0" wp14:anchorId="13EE4CAB" wp14:editId="71D2932D">
+            <wp:extent cx="1304925" cy="1304925"/>
             <wp:effectExtent l="0" t="0" r="0" b="0"/>
-            <wp:docPr id="1409557399" name="Imagen 1"/>
+            <wp:docPr id="409524009" name="Imagen 2"/>
             <wp:cNvGraphicFramePr>
               <a:graphicFrameLocks xmlns:a="http://schemas.openxmlformats.org/drawingml/2006/main" noChangeAspect="1"/>
             </wp:cNvGraphicFramePr>
@@ -110,21 +111,11 @@
               <a:graphicData uri="http://schemas.openxmlformats.org/drawingml/2006/picture">
                 <pic:pic xmlns:pic="http://schemas.openxmlformats.org/drawingml/2006/picture">
                   <pic:nvPicPr>
-                    <pic:cNvPr id="1409557399" name="Imagen 1409557399"/>
+                    <pic:cNvPr id="409524009" name="Imagen 409524009"/>
                     <pic:cNvPicPr/>
                   </pic:nvPicPr>
                   <pic:blipFill>
                     <a:blip r:embed="rId4">
-                      <a:clrChange>
-                        <a:clrFrom>
-                          <a:srgbClr val="FFFFFF"/>
-                        </a:clrFrom>
-                        <a:clrTo>
-                          <a:srgbClr val="FFFFFF">
-                            <a:alpha val="0"/>
-                          </a:srgbClr>
-                        </a:clrTo>
-                      </a:clrChange>
                       <a:extLst>
                         <a:ext uri="{28A0092B-C50C-407E-A947-70E740481C1C}">
                           <a14:useLocalDpi xmlns:a14="http://schemas.microsoft.com/office/drawing/2010/main" val="0"/>
@@ -138,7 +129,7 @@
                   <pic:spPr>
                     <a:xfrm>
                       <a:off x="0" y="0"/>
-                      <a:ext cx="1965445" cy="1307021"/>
+                      <a:ext cx="1305782" cy="1305782"/>
                     </a:xfrm>
                     <a:prstGeom prst="rect">
                       <a:avLst/>
@@ -186,6 +177,9 @@
         </w:rPr>
       </w:pPr>
       <w:r>
+        <w:rPr>
+          <w:noProof/>
+        </w:rPr>
         <mc:AlternateContent>
           <mc:Choice Requires="wps">
             <w:drawing>
@@ -1815,6 +1809,7 @@
   <w:style w:type="character" w:default="1" w:styleId="Fuentedeprrafopredeter">
     <w:name w:val="Default Paragraph Font"/>
     <w:uiPriority w:val="1"/>
+    <w:semiHidden/>
     <w:unhideWhenUsed/>
   </w:style>
   <w:style w:type="table" w:default="1" w:styleId="Tablanormal">

</xml_diff>